<commit_message>
Them chuc nang register, login, logout cho home va admin
</commit_message>
<xml_diff>
--- a/baoCaoTienDoHangTuan.docx
+++ b/baoCaoTienDoHangTuan.docx
@@ -108,6 +108,23 @@
       </w:r>
       <w:r>
         <w:t>.</w:t>
+      </w:r>
+    </w:p>
+    <w:p/>
+    <w:p>
+      <w:pPr>
+        <w:jc w:val="center"/>
+      </w:pPr>
+      <w:r>
+        <w:t>Báo cáo tuần 6</w:t>
+      </w:r>
+    </w:p>
+    <w:p>
+      <w:r>
+        <w:t>Hoàn thành chức năng đăng nhập, đăng ký và đăng xuất cho giao diện admin và home</w:t>
+      </w:r>
+      <w:r>
+        <w:t>, cũng như làm quen được với Mongodb</w:t>
       </w:r>
     </w:p>
     <w:p/>

</xml_diff>

<commit_message>
Hoan thanh CRUD category & product
</commit_message>
<xml_diff>
--- a/baoCaoTienDoHangTuan.docx
+++ b/baoCaoTienDoHangTuan.docx
@@ -128,6 +128,33 @@
       </w:r>
     </w:p>
     <w:p/>
+    <w:p>
+      <w:pPr>
+        <w:jc w:val="center"/>
+      </w:pPr>
+      <w:r>
+        <w:t>Báo cáo tuần 9</w:t>
+      </w:r>
+    </w:p>
+    <w:p>
+      <w:r>
+        <w:t>Hoàn thành lại chức năng đăng nhập và đăng ký</w:t>
+      </w:r>
+    </w:p>
+    <w:p/>
+    <w:p>
+      <w:pPr>
+        <w:jc w:val="center"/>
+      </w:pPr>
+      <w:r>
+        <w:t>Báo cáo tuần 10</w:t>
+      </w:r>
+    </w:p>
+    <w:p>
+      <w:r>
+        <w:t>Hoàn thành chức năng CRUD category</w:t>
+      </w:r>
+    </w:p>
     <w:sectPr>
       <w:pgSz w:w="12240" w:h="15840"/>
       <w:pgMar w:top="1440" w:right="1440" w:bottom="1440" w:left="1440" w:header="720" w:footer="720" w:gutter="0"/>

</xml_diff>